<commit_message>
Manual de usuario y documentación
</commit_message>
<xml_diff>
--- a/Documentación/Bitacoras/Bitácora-02-GRUPO-D.docx
+++ b/Documentación/Bitacoras/Bitácora-02-GRUPO-D.docx
@@ -165,8 +165,16 @@
         <w:rPr>
           <w:rFonts w:ascii="Times New Roman" w:hAnsi="Times New Roman" w:cs="Times New Roman"/>
         </w:rPr>
-        <w:t>po Arias Denisse Karolina</w:t>
-      </w:r>
+        <w:t xml:space="preserve">po Arias Denisse </w:t>
+      </w:r>
+      <w:proofErr w:type="spellStart"/>
+      <w:r>
+        <w:rPr>
+          <w:rFonts w:ascii="Times New Roman" w:hAnsi="Times New Roman" w:cs="Times New Roman"/>
+        </w:rPr>
+        <w:t>Karolina</w:t>
+      </w:r>
+      <w:proofErr w:type="spellEnd"/>
     </w:p>
     <w:p>
       <w:pPr>
@@ -215,11 +223,19 @@
           <w:rFonts w:ascii="Times New Roman" w:hAnsi="Times New Roman" w:cs="Times New Roman"/>
         </w:rPr>
       </w:pPr>
-      <w:r>
-        <w:rPr>
-          <w:rFonts w:ascii="Times New Roman" w:hAnsi="Times New Roman" w:cs="Times New Roman"/>
-        </w:rPr>
-        <w:t>Mehler Castro Natasha Victoria</w:t>
+      <w:proofErr w:type="spellStart"/>
+      <w:r>
+        <w:rPr>
+          <w:rFonts w:ascii="Times New Roman" w:hAnsi="Times New Roman" w:cs="Times New Roman"/>
+        </w:rPr>
+        <w:t>Mehler</w:t>
+      </w:r>
+      <w:proofErr w:type="spellEnd"/>
+      <w:r>
+        <w:rPr>
+          <w:rFonts w:ascii="Times New Roman" w:hAnsi="Times New Roman" w:cs="Times New Roman"/>
+        </w:rPr>
+        <w:t xml:space="preserve"> Castro Natasha Victoria</w:t>
       </w:r>
     </w:p>
     <w:p>
@@ -233,11 +249,33 @@
           <w:rFonts w:ascii="Times New Roman" w:hAnsi="Times New Roman" w:cs="Times New Roman"/>
         </w:rPr>
       </w:pPr>
-      <w:r>
-        <w:rPr>
-          <w:rFonts w:ascii="Times New Roman" w:hAnsi="Times New Roman" w:cs="Times New Roman"/>
-        </w:rPr>
-        <w:t>Monar Zambrano Nohelya Carolina</w:t>
+      <w:proofErr w:type="spellStart"/>
+      <w:r>
+        <w:rPr>
+          <w:rFonts w:ascii="Times New Roman" w:hAnsi="Times New Roman" w:cs="Times New Roman"/>
+        </w:rPr>
+        <w:t>Monar</w:t>
+      </w:r>
+      <w:proofErr w:type="spellEnd"/>
+      <w:r>
+        <w:rPr>
+          <w:rFonts w:ascii="Times New Roman" w:hAnsi="Times New Roman" w:cs="Times New Roman"/>
+        </w:rPr>
+        <w:t xml:space="preserve"> Zambrano </w:t>
+      </w:r>
+      <w:proofErr w:type="spellStart"/>
+      <w:r>
+        <w:rPr>
+          <w:rFonts w:ascii="Times New Roman" w:hAnsi="Times New Roman" w:cs="Times New Roman"/>
+        </w:rPr>
+        <w:t>Nohelya</w:t>
+      </w:r>
+      <w:proofErr w:type="spellEnd"/>
+      <w:r>
+        <w:rPr>
+          <w:rFonts w:ascii="Times New Roman" w:hAnsi="Times New Roman" w:cs="Times New Roman"/>
+        </w:rPr>
+        <w:t xml:space="preserve"> Carolina</w:t>
       </w:r>
     </w:p>
     <w:p>
@@ -415,7 +453,19 @@
         <w:rPr>
           <w:rFonts w:ascii="Times New Roman" w:hAnsi="Times New Roman" w:cs="Times New Roman"/>
         </w:rPr>
-        <w:t>Dividir el proyecto en varias paginas que registren, agreguen, listen y de resumen de la materia.</w:t>
+        <w:t xml:space="preserve">Dividir el proyecto en varias </w:t>
+      </w:r>
+      <w:r>
+        <w:rPr>
+          <w:rFonts w:ascii="Times New Roman" w:hAnsi="Times New Roman" w:cs="Times New Roman"/>
+        </w:rPr>
+        <w:t>páginas</w:t>
+      </w:r>
+      <w:r>
+        <w:rPr>
+          <w:rFonts w:ascii="Times New Roman" w:hAnsi="Times New Roman" w:cs="Times New Roman"/>
+        </w:rPr>
+        <w:t xml:space="preserve"> que registren, agreguen, listen y de resumen de la materia.</w:t>
       </w:r>
     </w:p>
     <w:p>
@@ -452,7 +502,27 @@
         <w:rPr>
           <w:rFonts w:ascii="Times New Roman" w:hAnsi="Times New Roman" w:cs="Times New Roman"/>
         </w:rPr>
-        <w:t>Elegimos en que cuenta crearemos el repositorio para subir el proyecto y subir los commits de cada uno de su parte de la página.</w:t>
+        <w:t xml:space="preserve">Elegimos en que cuenta crearemos el repositorio para subir el proyecto y subir los </w:t>
+      </w:r>
+      <w:proofErr w:type="spellStart"/>
+      <w:r>
+        <w:rPr>
+          <w:rFonts w:ascii="Times New Roman" w:hAnsi="Times New Roman" w:cs="Times New Roman"/>
+        </w:rPr>
+        <w:t>commits</w:t>
+      </w:r>
+      <w:proofErr w:type="spellEnd"/>
+      <w:r>
+        <w:rPr>
+          <w:rFonts w:ascii="Times New Roman" w:hAnsi="Times New Roman" w:cs="Times New Roman"/>
+        </w:rPr>
+        <w:t xml:space="preserve"> de los avances del proyecto</w:t>
+      </w:r>
+      <w:r>
+        <w:rPr>
+          <w:rFonts w:ascii="Times New Roman" w:hAnsi="Times New Roman" w:cs="Times New Roman"/>
+        </w:rPr>
+        <w:t>.</w:t>
       </w:r>
     </w:p>
     <w:p>
@@ -502,8 +572,16 @@
         <w:rPr>
           <w:rFonts w:ascii="Times New Roman" w:hAnsi="Times New Roman" w:cs="Times New Roman"/>
         </w:rPr>
-        <w:t>Desarrollo del archivo css</w:t>
-      </w:r>
+        <w:t xml:space="preserve">Desarrollo del archivo </w:t>
+      </w:r>
+      <w:proofErr w:type="spellStart"/>
+      <w:r>
+        <w:rPr>
+          <w:rFonts w:ascii="Times New Roman" w:hAnsi="Times New Roman" w:cs="Times New Roman"/>
+        </w:rPr>
+        <w:t>css</w:t>
+      </w:r>
+      <w:proofErr w:type="spellEnd"/>
     </w:p>
     <w:p>
       <w:pPr>
@@ -520,7 +598,21 @@
         <w:rPr>
           <w:rFonts w:ascii="Times New Roman" w:hAnsi="Times New Roman" w:cs="Times New Roman"/>
         </w:rPr>
-        <w:t xml:space="preserve">Descripción: Elaboramos el archivo css para definir un poco el diseño que tendrá la </w:t>
+        <w:t xml:space="preserve">Descripción: Elaboramos el archivo </w:t>
+      </w:r>
+      <w:proofErr w:type="spellStart"/>
+      <w:r>
+        <w:rPr>
+          <w:rFonts w:ascii="Times New Roman" w:hAnsi="Times New Roman" w:cs="Times New Roman"/>
+        </w:rPr>
+        <w:t>css</w:t>
+      </w:r>
+      <w:proofErr w:type="spellEnd"/>
+      <w:r>
+        <w:rPr>
+          <w:rFonts w:ascii="Times New Roman" w:hAnsi="Times New Roman" w:cs="Times New Roman"/>
+        </w:rPr>
+        <w:t xml:space="preserve"> para definir un poco el diseño que tendrá la </w:t>
       </w:r>
       <w:r>
         <w:rPr>
@@ -817,72 +909,6 @@
                 <w:rFonts w:ascii="Times New Roman" w:hAnsi="Times New Roman" w:cs="Times New Roman"/>
               </w:rPr>
               <w:t>10%</w:t>
-            </w:r>
-          </w:p>
-        </w:tc>
-      </w:tr>
-      <w:tr>
-        <w:trPr>
-          <w:trHeight w:val="881"/>
-        </w:trPr>
-        <w:tc>
-          <w:tcPr>
-            <w:tcW w:w="4247" w:type="dxa"/>
-          </w:tcPr>
-          <w:p>
-            <w:pPr>
-              <w:rPr>
-                <w:rFonts w:ascii="Times New Roman" w:hAnsi="Times New Roman" w:cs="Times New Roman"/>
-              </w:rPr>
-            </w:pPr>
-            <w:r>
-              <w:rPr>
-                <w:rFonts w:ascii="Times New Roman" w:hAnsi="Times New Roman" w:cs="Times New Roman"/>
-              </w:rPr>
-              <w:t>Módulo</w:t>
-            </w:r>
-            <w:r>
-              <w:rPr>
-                <w:rFonts w:ascii="Times New Roman" w:hAnsi="Times New Roman" w:cs="Times New Roman"/>
-              </w:rPr>
-              <w:t xml:space="preserve"> de funcionalidad offline</w:t>
-            </w:r>
-            <w:r>
-              <w:rPr>
-                <w:rFonts w:ascii="Times New Roman" w:hAnsi="Times New Roman" w:cs="Times New Roman"/>
-              </w:rPr>
-              <w:t>:</w:t>
-            </w:r>
-          </w:p>
-          <w:p>
-            <w:pPr>
-              <w:rPr>
-                <w:rFonts w:ascii="Times New Roman" w:hAnsi="Times New Roman" w:cs="Times New Roman"/>
-              </w:rPr>
-            </w:pPr>
-            <w:r>
-              <w:rPr>
-                <w:rFonts w:ascii="Times New Roman" w:hAnsi="Times New Roman" w:cs="Times New Roman"/>
-              </w:rPr>
-              <w:t>PWA.html, Manifest.json</w:t>
-            </w:r>
-          </w:p>
-        </w:tc>
-        <w:tc>
-          <w:tcPr>
-            <w:tcW w:w="4247" w:type="dxa"/>
-          </w:tcPr>
-          <w:p>
-            <w:pPr>
-              <w:rPr>
-                <w:rFonts w:ascii="Times New Roman" w:hAnsi="Times New Roman" w:cs="Times New Roman"/>
-              </w:rPr>
-            </w:pPr>
-            <w:r>
-              <w:rPr>
-                <w:rFonts w:ascii="Times New Roman" w:hAnsi="Times New Roman" w:cs="Times New Roman"/>
-              </w:rPr>
-              <w:t>0%</w:t>
             </w:r>
           </w:p>
         </w:tc>

</xml_diff>